<commit_message>
Added content to each section.
</commit_message>
<xml_diff>
--- a/URD-DAMP.docx
+++ b/URD-DAMP.docx
@@ -4,145 +4,466 @@
   <w:body>
     <w:p>
       <w:pPr>
-        <w:rPr>
-          <w:rFonts w:ascii="Arial" w:hAnsi="Arial" w:cs="Arial"/>
-        </w:rPr>
-      </w:pPr>
-      <w:r>
-        <w:rPr>
-          <w:rFonts w:ascii="Arial" w:hAnsi="Arial" w:cs="Arial"/>
-        </w:rPr>
-        <w:t xml:space="preserve">I want a </w:t>
-      </w:r>
-      <w:r>
-        <w:rPr>
-          <w:rFonts w:ascii="Arial" w:hAnsi="Arial" w:cs="Arial"/>
-        </w:rPr>
-        <w:t>high-level</w:t>
-      </w:r>
-      <w:r>
-        <w:rPr>
-          <w:rFonts w:ascii="Arial" w:hAnsi="Arial" w:cs="Arial"/>
-        </w:rPr>
-        <w:t xml:space="preserve"> design of a monitoring system that proactively monitors a data and network authentication platform with multiple distributed systems. </w:t>
-      </w:r>
-    </w:p>
-    <w:p>
-      <w:pPr>
-        <w:rPr>
-          <w:rFonts w:ascii="Arial" w:hAnsi="Arial" w:cs="Arial"/>
-        </w:rPr>
-      </w:pPr>
-      <w:r>
-        <w:rPr>
-          <w:rFonts w:ascii="Arial" w:hAnsi="Arial" w:cs="Arial"/>
-        </w:rPr>
-        <w:t>The monitoring system:</w:t>
-      </w:r>
-    </w:p>
-    <w:p>
-      <w:pPr>
-        <w:rPr>
-          <w:rFonts w:ascii="Arial" w:hAnsi="Arial" w:cs="Arial"/>
-        </w:rPr>
-      </w:pPr>
-      <w:r>
-        <w:rPr>
-          <w:rFonts w:ascii="Arial" w:hAnsi="Arial" w:cs="Arial"/>
-        </w:rPr>
-        <w:t>1. Shall be operational and available 24/7.</w:t>
-      </w:r>
-    </w:p>
-    <w:p>
-      <w:pPr>
-        <w:rPr>
-          <w:rFonts w:ascii="Arial" w:hAnsi="Arial" w:cs="Arial"/>
-        </w:rPr>
-      </w:pPr>
-      <w:r>
-        <w:rPr>
-          <w:rFonts w:ascii="Arial" w:hAnsi="Arial" w:cs="Arial"/>
-        </w:rPr>
-        <w:t>2. Shall monitor services hosted both on-premises(virtual or otherwise) and in hybrid clouds.</w:t>
-      </w:r>
-    </w:p>
-    <w:p>
-      <w:pPr>
-        <w:rPr>
-          <w:rFonts w:ascii="Arial" w:hAnsi="Arial" w:cs="Arial"/>
-        </w:rPr>
-      </w:pPr>
-      <w:r>
-        <w:rPr>
-          <w:rFonts w:ascii="Arial" w:hAnsi="Arial" w:cs="Arial"/>
-        </w:rPr>
-        <w:t>3. Shall collect metrics and logs for Operating System and services/applications.</w:t>
-      </w:r>
-    </w:p>
-    <w:p>
-      <w:pPr>
-        <w:rPr>
-          <w:rFonts w:ascii="Arial" w:hAnsi="Arial" w:cs="Arial"/>
-        </w:rPr>
-      </w:pPr>
-      <w:r>
-        <w:rPr>
-          <w:rFonts w:ascii="Arial" w:hAnsi="Arial" w:cs="Arial"/>
-        </w:rPr>
-        <w:t>4. Shall protect personal data that flows through the system.</w:t>
-      </w:r>
-    </w:p>
-    <w:p>
-      <w:pPr>
-        <w:rPr>
-          <w:rFonts w:ascii="Arial" w:hAnsi="Arial" w:cs="Arial"/>
-        </w:rPr>
-      </w:pPr>
-      <w:r>
-        <w:rPr>
-          <w:rFonts w:ascii="Arial" w:hAnsi="Arial" w:cs="Arial"/>
-        </w:rPr>
-        <w:t xml:space="preserve">5. Shall handle Unix based tech stack running applications and infrastructure built with Ruby and Java based applications. </w:t>
-      </w:r>
-    </w:p>
-    <w:p>
-      <w:pPr>
-        <w:rPr>
-          <w:rFonts w:ascii="Arial" w:hAnsi="Arial" w:cs="Arial"/>
-        </w:rPr>
-      </w:pPr>
-      <w:r>
-        <w:rPr>
-          <w:rFonts w:ascii="Arial" w:hAnsi="Arial" w:cs="Arial"/>
-        </w:rPr>
-        <w:t>6. Shall be scalable.</w:t>
-      </w:r>
-    </w:p>
-    <w:p>
-      <w:pPr>
-        <w:rPr>
-          <w:rFonts w:ascii="Arial" w:hAnsi="Arial" w:cs="Arial"/>
-        </w:rPr>
-      </w:pPr>
-      <w:r>
-        <w:rPr>
-          <w:rFonts w:ascii="Arial" w:hAnsi="Arial" w:cs="Arial"/>
-        </w:rPr>
-        <w:t>7. Should be cost effective.</w:t>
-      </w:r>
-    </w:p>
-    <w:p>
-      <w:pPr>
-        <w:rPr>
-          <w:rFonts w:ascii="Arial" w:hAnsi="Arial" w:cs="Arial"/>
-        </w:rPr>
-      </w:pPr>
-      <w:r>
-        <w:rPr>
-          <w:rFonts w:ascii="Arial" w:hAnsi="Arial" w:cs="Arial"/>
-        </w:rPr>
-        <w:t>8. Should self-diagnose and ensure operational support team are aware any issues.</w:t>
-      </w:r>
+        <w:pStyle w:val="Heading1"/>
+        <w:numPr>
+          <w:ilvl w:val="0"/>
+          <w:numId w:val="2"/>
+        </w:numPr>
+        <w:spacing w:before="240"/>
+        <w:ind w:left="426" w:hanging="426"/>
+        <w:jc w:val="both"/>
+        <w:rPr>
+          <w:u w:val="single"/>
+        </w:rPr>
+      </w:pPr>
+      <w:r>
+        <w:t>Introduction</w:t>
+      </w:r>
+    </w:p>
+    <w:p>
+      <w:pPr>
+        <w:spacing w:line="276" w:lineRule="auto"/>
+        <w:jc w:val="both"/>
+        <w:rPr>
+          <w:rFonts w:ascii="Arial" w:hAnsi="Arial" w:cs="Arial"/>
+        </w:rPr>
+      </w:pPr>
+      <w:r>
+        <w:rPr>
+          <w:rFonts w:ascii="Arial" w:hAnsi="Arial" w:cs="Arial"/>
+        </w:rPr>
+        <w:t xml:space="preserve">The </w:t>
+      </w:r>
+      <w:r>
+        <w:rPr>
+          <w:rFonts w:ascii="Arial" w:hAnsi="Arial" w:cs="Arial"/>
+        </w:rPr>
+        <w:t>Data and Authentication platform has multiple distributed systems that need to be proactively monitored. These systems host critical services utilising multiple technologies and running variety of applications which generate stats, metrics, and logs.</w:t>
+      </w:r>
+    </w:p>
+    <w:p>
+      <w:pPr>
+        <w:spacing w:line="276" w:lineRule="auto"/>
+        <w:jc w:val="both"/>
+        <w:rPr>
+          <w:rFonts w:ascii="Arial" w:hAnsi="Arial" w:cs="Arial"/>
+        </w:rPr>
+      </w:pPr>
+    </w:p>
+    <w:p>
+      <w:pPr>
+        <w:pStyle w:val="Heading1"/>
+        <w:numPr>
+          <w:ilvl w:val="0"/>
+          <w:numId w:val="2"/>
+        </w:numPr>
+        <w:spacing w:before="240"/>
+        <w:ind w:left="426" w:hanging="426"/>
+        <w:jc w:val="both"/>
+      </w:pPr>
+      <w:r>
+        <w:t>Scope</w:t>
+      </w:r>
+    </w:p>
+    <w:p>
+      <w:pPr>
+        <w:rPr>
+          <w:rFonts w:ascii="Arial" w:hAnsi="Arial" w:cs="Arial"/>
+        </w:rPr>
+      </w:pPr>
+      <w:r>
+        <w:rPr>
+          <w:rFonts w:ascii="Arial" w:hAnsi="Arial" w:cs="Arial"/>
+        </w:rPr>
+        <w:t>The document sets out the requirements that need to be met by the monitoring system for proactive detection and effective raising of critical alerts to the operational team.</w:t>
+      </w:r>
+    </w:p>
+    <w:p>
+      <w:pPr>
+        <w:rPr>
+          <w:rFonts w:ascii="Arial" w:hAnsi="Arial" w:cs="Arial"/>
+        </w:rPr>
+      </w:pPr>
+      <w:r>
+        <w:rPr>
+          <w:rFonts w:ascii="Arial" w:hAnsi="Arial" w:cs="Arial"/>
+        </w:rPr>
+        <w:t xml:space="preserve"> </w:t>
+      </w:r>
+    </w:p>
+    <w:p>
+      <w:pPr>
+        <w:pStyle w:val="Heading1"/>
+        <w:numPr>
+          <w:ilvl w:val="0"/>
+          <w:numId w:val="2"/>
+        </w:numPr>
+        <w:spacing w:before="240"/>
+        <w:ind w:left="426" w:hanging="426"/>
+        <w:jc w:val="both"/>
+      </w:pPr>
+      <w:r>
+        <w:t>Requirements</w:t>
+      </w:r>
+    </w:p>
+    <w:p>
+      <w:pPr>
+        <w:pStyle w:val="ListParagraph"/>
+        <w:keepNext/>
+        <w:keepLines/>
+        <w:numPr>
+          <w:ilvl w:val="0"/>
+          <w:numId w:val="1"/>
+        </w:numPr>
+        <w:spacing w:before="240" w:after="211"/>
+        <w:contextualSpacing w:val="0"/>
+        <w:jc w:val="both"/>
+        <w:outlineLvl w:val="0"/>
+        <w:rPr>
+          <w:rFonts w:ascii="Arial" w:eastAsia="Arial" w:hAnsi="Arial" w:cs="Arial"/>
+          <w:b/>
+          <w:vanish/>
+          <w:color w:val="000000"/>
+          <w:kern w:val="0"/>
+          <w:sz w:val="24"/>
+          <w:lang w:val="en" w:eastAsia="en-GB"/>
+          <w14:ligatures w14:val="none"/>
+        </w:rPr>
+      </w:pPr>
+    </w:p>
+    <w:p>
+      <w:pPr>
+        <w:pStyle w:val="ListParagraph"/>
+        <w:keepNext/>
+        <w:keepLines/>
+        <w:numPr>
+          <w:ilvl w:val="0"/>
+          <w:numId w:val="1"/>
+        </w:numPr>
+        <w:spacing w:before="240" w:after="211"/>
+        <w:contextualSpacing w:val="0"/>
+        <w:jc w:val="both"/>
+        <w:outlineLvl w:val="0"/>
+        <w:rPr>
+          <w:rFonts w:ascii="Arial" w:eastAsia="Arial" w:hAnsi="Arial" w:cs="Arial"/>
+          <w:b/>
+          <w:vanish/>
+          <w:color w:val="000000"/>
+          <w:kern w:val="0"/>
+          <w:sz w:val="24"/>
+          <w:lang w:val="en" w:eastAsia="en-GB"/>
+          <w14:ligatures w14:val="none"/>
+        </w:rPr>
+      </w:pPr>
+    </w:p>
+    <w:p>
+      <w:pPr>
+        <w:pStyle w:val="Heading1"/>
+        <w:numPr>
+          <w:ilvl w:val="1"/>
+          <w:numId w:val="1"/>
+        </w:numPr>
+        <w:spacing w:before="240"/>
+        <w:ind w:left="709"/>
+        <w:jc w:val="both"/>
+        <w:rPr>
+          <w:u w:val="single"/>
+        </w:rPr>
+      </w:pPr>
+      <w:r>
+        <w:t>Functional</w:t>
+      </w:r>
+    </w:p>
+    <w:p>
+      <w:pPr>
+        <w:spacing w:line="276" w:lineRule="auto"/>
+        <w:jc w:val="both"/>
+        <w:rPr>
+          <w:rFonts w:ascii="Arial" w:hAnsi="Arial" w:cs="Arial"/>
+        </w:rPr>
+      </w:pPr>
+      <w:r>
+        <w:rPr>
+          <w:rFonts w:ascii="Arial" w:hAnsi="Arial" w:cs="Arial"/>
+        </w:rPr>
+        <w:t>The monitoring system</w:t>
+      </w:r>
+      <w:r>
+        <w:rPr>
+          <w:rFonts w:ascii="Arial" w:hAnsi="Arial" w:cs="Arial"/>
+        </w:rPr>
+        <w:t xml:space="preserve"> shall:</w:t>
+      </w:r>
+    </w:p>
+    <w:p>
+      <w:pPr>
+        <w:pStyle w:val="ListParagraph"/>
+        <w:numPr>
+          <w:ilvl w:val="0"/>
+          <w:numId w:val="3"/>
+        </w:numPr>
+        <w:spacing w:line="276" w:lineRule="auto"/>
+        <w:jc w:val="both"/>
+        <w:rPr>
+          <w:rFonts w:ascii="Arial" w:hAnsi="Arial" w:cs="Arial"/>
+        </w:rPr>
+      </w:pPr>
+      <w:r>
+        <w:rPr>
+          <w:rFonts w:ascii="Arial" w:hAnsi="Arial" w:cs="Arial"/>
+        </w:rPr>
+        <w:t>Be</w:t>
+      </w:r>
+      <w:r>
+        <w:rPr>
+          <w:rFonts w:ascii="Arial" w:hAnsi="Arial" w:cs="Arial"/>
+        </w:rPr>
+        <w:t xml:space="preserve"> operational and available 24/7.</w:t>
+      </w:r>
+    </w:p>
+    <w:p>
+      <w:pPr>
+        <w:pStyle w:val="ListParagraph"/>
+        <w:numPr>
+          <w:ilvl w:val="0"/>
+          <w:numId w:val="3"/>
+        </w:numPr>
+        <w:spacing w:line="276" w:lineRule="auto"/>
+        <w:jc w:val="both"/>
+        <w:rPr>
+          <w:rFonts w:ascii="Arial" w:hAnsi="Arial" w:cs="Arial"/>
+        </w:rPr>
+      </w:pPr>
+      <w:r>
+        <w:rPr>
+          <w:rFonts w:ascii="Arial" w:hAnsi="Arial" w:cs="Arial"/>
+        </w:rPr>
+        <w:t>Monitor</w:t>
+      </w:r>
+      <w:r>
+        <w:rPr>
+          <w:rFonts w:ascii="Arial" w:hAnsi="Arial" w:cs="Arial"/>
+        </w:rPr>
+        <w:t xml:space="preserve"> services hosted both on-premises(virtual or otherwise) and in hybrid clouds</w:t>
+      </w:r>
+      <w:r>
+        <w:rPr>
+          <w:rFonts w:ascii="Arial" w:hAnsi="Arial" w:cs="Arial"/>
+        </w:rPr>
+        <w:t>.</w:t>
+      </w:r>
+    </w:p>
+    <w:p>
+      <w:pPr>
+        <w:pStyle w:val="ListParagraph"/>
+        <w:numPr>
+          <w:ilvl w:val="0"/>
+          <w:numId w:val="3"/>
+        </w:numPr>
+        <w:spacing w:line="276" w:lineRule="auto"/>
+        <w:jc w:val="both"/>
+        <w:rPr>
+          <w:rFonts w:ascii="Arial" w:hAnsi="Arial" w:cs="Arial"/>
+        </w:rPr>
+      </w:pPr>
+      <w:r>
+        <w:rPr>
+          <w:rFonts w:ascii="Arial" w:hAnsi="Arial" w:cs="Arial"/>
+        </w:rPr>
+        <w:t>C</w:t>
+      </w:r>
+      <w:r>
+        <w:rPr>
+          <w:rFonts w:ascii="Arial" w:hAnsi="Arial" w:cs="Arial"/>
+        </w:rPr>
+        <w:t>ollect metrics and logs for Operating System and services/applications.</w:t>
+      </w:r>
+    </w:p>
+    <w:p>
+      <w:pPr>
+        <w:pStyle w:val="ListParagraph"/>
+        <w:numPr>
+          <w:ilvl w:val="0"/>
+          <w:numId w:val="3"/>
+        </w:numPr>
+        <w:spacing w:line="276" w:lineRule="auto"/>
+        <w:jc w:val="both"/>
+        <w:rPr>
+          <w:rFonts w:ascii="Arial" w:hAnsi="Arial" w:cs="Arial"/>
+        </w:rPr>
+      </w:pPr>
+      <w:r>
+        <w:rPr>
+          <w:rFonts w:ascii="Arial" w:hAnsi="Arial" w:cs="Arial"/>
+        </w:rPr>
+        <w:t>S</w:t>
+      </w:r>
+      <w:r>
+        <w:rPr>
+          <w:rFonts w:ascii="Arial" w:hAnsi="Arial" w:cs="Arial"/>
+        </w:rPr>
+        <w:t>ecure</w:t>
+      </w:r>
+      <w:r>
+        <w:rPr>
+          <w:rFonts w:ascii="Arial" w:hAnsi="Arial" w:cs="Arial"/>
+        </w:rPr>
+        <w:t xml:space="preserve"> personal data that flows through the system.</w:t>
+      </w:r>
+    </w:p>
+    <w:p>
+      <w:pPr>
+        <w:pStyle w:val="ListParagraph"/>
+        <w:numPr>
+          <w:ilvl w:val="0"/>
+          <w:numId w:val="3"/>
+        </w:numPr>
+        <w:spacing w:line="276" w:lineRule="auto"/>
+        <w:jc w:val="both"/>
+        <w:rPr>
+          <w:rFonts w:ascii="Arial" w:hAnsi="Arial" w:cs="Arial"/>
+        </w:rPr>
+      </w:pPr>
+      <w:r>
+        <w:rPr>
+          <w:rFonts w:ascii="Arial" w:hAnsi="Arial" w:cs="Arial"/>
+        </w:rPr>
+        <w:t>H</w:t>
+      </w:r>
+      <w:r>
+        <w:rPr>
+          <w:rFonts w:ascii="Arial" w:hAnsi="Arial" w:cs="Arial"/>
+        </w:rPr>
+        <w:t xml:space="preserve">andle Unix based tech stack running applications and infrastructure built with Ruby and Java based applications. </w:t>
+      </w:r>
+    </w:p>
+    <w:p>
+      <w:pPr>
+        <w:pStyle w:val="Heading1"/>
+        <w:numPr>
+          <w:ilvl w:val="1"/>
+          <w:numId w:val="1"/>
+        </w:numPr>
+        <w:spacing w:before="240"/>
+        <w:ind w:left="709"/>
+        <w:jc w:val="both"/>
+      </w:pPr>
+      <w:r>
+        <w:t>Non-Functional</w:t>
+      </w:r>
+    </w:p>
+    <w:p>
+      <w:pPr>
+        <w:spacing w:line="276" w:lineRule="auto"/>
+        <w:jc w:val="both"/>
+        <w:rPr>
+          <w:rFonts w:ascii="Arial" w:hAnsi="Arial" w:cs="Arial"/>
+        </w:rPr>
+      </w:pPr>
+      <w:r>
+        <w:rPr>
+          <w:rFonts w:ascii="Arial" w:hAnsi="Arial" w:cs="Arial"/>
+        </w:rPr>
+        <w:t>The system should be:</w:t>
+      </w:r>
+    </w:p>
+    <w:p>
+      <w:pPr>
+        <w:pStyle w:val="ListParagraph"/>
+        <w:numPr>
+          <w:ilvl w:val="0"/>
+          <w:numId w:val="4"/>
+        </w:numPr>
+        <w:spacing w:line="276" w:lineRule="auto"/>
+        <w:jc w:val="both"/>
+        <w:rPr>
+          <w:rFonts w:ascii="Arial" w:hAnsi="Arial" w:cs="Arial"/>
+        </w:rPr>
+      </w:pPr>
+      <w:r>
+        <w:rPr>
+          <w:rFonts w:ascii="Arial" w:hAnsi="Arial" w:cs="Arial"/>
+        </w:rPr>
+        <w:t>S</w:t>
+      </w:r>
+      <w:r>
+        <w:rPr>
+          <w:rFonts w:ascii="Arial" w:hAnsi="Arial" w:cs="Arial"/>
+        </w:rPr>
+        <w:t>calable.</w:t>
+      </w:r>
+    </w:p>
+    <w:p>
+      <w:pPr>
+        <w:pStyle w:val="ListParagraph"/>
+        <w:numPr>
+          <w:ilvl w:val="0"/>
+          <w:numId w:val="4"/>
+        </w:numPr>
+        <w:spacing w:line="276" w:lineRule="auto"/>
+        <w:jc w:val="both"/>
+        <w:rPr>
+          <w:rFonts w:ascii="Arial" w:hAnsi="Arial" w:cs="Arial"/>
+        </w:rPr>
+      </w:pPr>
+      <w:r>
+        <w:rPr>
+          <w:rFonts w:ascii="Arial" w:hAnsi="Arial" w:cs="Arial"/>
+        </w:rPr>
+        <w:t>Cost effective.</w:t>
+      </w:r>
+    </w:p>
+    <w:p>
+      <w:pPr>
+        <w:pStyle w:val="ListParagraph"/>
+        <w:numPr>
+          <w:ilvl w:val="0"/>
+          <w:numId w:val="4"/>
+        </w:numPr>
+        <w:spacing w:line="276" w:lineRule="auto"/>
+        <w:jc w:val="both"/>
+        <w:rPr>
+          <w:rFonts w:ascii="Arial" w:hAnsi="Arial" w:cs="Arial"/>
+        </w:rPr>
+      </w:pPr>
+      <w:r>
+        <w:rPr>
+          <w:rFonts w:ascii="Arial" w:hAnsi="Arial" w:cs="Arial"/>
+        </w:rPr>
+        <w:t>Self-diagnose and ensure operational support team are aware of any issues.</w:t>
+      </w:r>
+    </w:p>
+    <w:p>
+      <w:pPr>
+        <w:pStyle w:val="ListParagraph"/>
+        <w:spacing w:line="276" w:lineRule="auto"/>
+        <w:jc w:val="both"/>
+        <w:rPr>
+          <w:rFonts w:ascii="Arial" w:hAnsi="Arial" w:cs="Arial"/>
+        </w:rPr>
+      </w:pPr>
+    </w:p>
+    <w:p>
+      <w:pPr>
+        <w:pStyle w:val="Heading1"/>
+        <w:numPr>
+          <w:ilvl w:val="0"/>
+          <w:numId w:val="2"/>
+        </w:numPr>
+        <w:spacing w:before="240"/>
+        <w:ind w:left="426" w:hanging="426"/>
+        <w:jc w:val="both"/>
+      </w:pPr>
+      <w:r>
+        <w:t>Conclusion</w:t>
+      </w:r>
+    </w:p>
+    <w:p>
+      <w:pPr>
+        <w:rPr>
+          <w:rFonts w:ascii="Arial" w:hAnsi="Arial" w:cs="Arial"/>
+        </w:rPr>
+      </w:pPr>
     </w:p>
     <w:sectPr>
       <w:pgSz w:w="11906" w:h="16838"/>
@@ -152,6 +473,413 @@
     </w:sectPr>
   </w:body>
 </w:document>
+</file>
+
+<file path=word/numbering.xml><?xml version="1.0" encoding="utf-8"?>
+<w:numbering xmlns:wpc="http://schemas.microsoft.com/office/word/2010/wordprocessingCanvas" xmlns:cx="http://schemas.microsoft.com/office/drawing/2014/chartex" xmlns:cx1="http://schemas.microsoft.com/office/drawing/2015/9/8/chartex" xmlns:cx2="http://schemas.microsoft.com/office/drawing/2015/10/21/chartex" xmlns:cx3="http://schemas.microsoft.com/office/drawing/2016/5/9/chartex" xmlns:cx4="http://schemas.microsoft.com/office/drawing/2016/5/10/chartex" xmlns:cx5="http://schemas.microsoft.com/office/drawing/2016/5/11/chartex" xmlns:cx6="http://schemas.microsoft.com/office/drawing/2016/5/12/chartex" xmlns:cx7="http://schemas.microsoft.com/office/drawing/2016/5/13/chartex" xmlns:cx8="http://schemas.microsoft.com/office/drawing/2016/5/14/chartex" xmlns:mc="http://schemas.openxmlformats.org/markup-compatibility/2006" xmlns:aink="http://schemas.microsoft.com/office/drawing/2016/ink" xmlns:am3d="http://schemas.microsoft.com/office/drawing/2017/model3d" xmlns:o="urn:schemas-microsoft-com:office:office" xmlns:oel="http://schemas.microsoft.com/office/2019/extlst" xmlns:r="http://schemas.openxmlformats.org/officeDocument/2006/relationships" xmlns:m="http://schemas.openxmlformats.org/officeDocument/2006/math" xmlns:v="urn:schemas-microsoft-com:vml" xmlns:wp14="http://schemas.microsoft.com/office/word/2010/wordprocessingDrawing" xmlns:wp="http://schemas.openxmlformats.org/drawingml/2006/wordprocessingDrawing" xmlns:w10="urn:schemas-microsoft-com:office:word" xmlns:w="http://schemas.openxmlformats.org/wordprocessingml/2006/main" xmlns:w14="http://schemas.microsoft.com/office/word/2010/wordml" xmlns:w15="http://schemas.microsoft.com/office/word/2012/wordml" xmlns:w16cex="http://schemas.microsoft.com/office/word/2018/wordml/cex" xmlns:w16cid="http://schemas.microsoft.com/office/word/2016/wordml/cid" xmlns:w16="http://schemas.microsoft.com/office/word/2018/wordml" xmlns:w16sdtdh="http://schemas.microsoft.com/office/word/2020/wordml/sdtdatahash" xmlns:w16se="http://schemas.microsoft.com/office/word/2015/wordml/symex" xmlns:wpg="http://schemas.microsoft.com/office/word/2010/wordprocessingGroup" xmlns:wpi="http://schemas.microsoft.com/office/word/2010/wordprocessingInk" xmlns:wne="http://schemas.microsoft.com/office/word/2006/wordml" xmlns:wps="http://schemas.microsoft.com/office/word/2010/wordprocessingShape" mc:Ignorable="w14 w15 w16se w16cid w16 w16cex w16sdtdh wp14">
+  <w:abstractNum w:abstractNumId="0" w15:restartNumberingAfterBreak="0">
+    <w:nsid w:val="2A3D198C"/>
+    <w:multiLevelType w:val="hybridMultilevel"/>
+    <w:tmpl w:val="BBCC0F3E"/>
+    <w:lvl w:ilvl="0" w:tplc="0809000F">
+      <w:start w:val="1"/>
+      <w:numFmt w:val="decimal"/>
+      <w:lvlText w:val="%1."/>
+      <w:lvlJc w:val="left"/>
+      <w:pPr>
+        <w:ind w:left="720" w:hanging="360"/>
+      </w:pPr>
+      <w:rPr>
+        <w:rFonts w:hint="default"/>
+        <w:u w:val="none"/>
+      </w:rPr>
+    </w:lvl>
+    <w:lvl w:ilvl="1" w:tplc="08090019" w:tentative="1">
+      <w:start w:val="1"/>
+      <w:numFmt w:val="lowerLetter"/>
+      <w:lvlText w:val="%2."/>
+      <w:lvlJc w:val="left"/>
+      <w:pPr>
+        <w:ind w:left="1440" w:hanging="360"/>
+      </w:pPr>
+    </w:lvl>
+    <w:lvl w:ilvl="2" w:tplc="0809001B" w:tentative="1">
+      <w:start w:val="1"/>
+      <w:numFmt w:val="lowerRoman"/>
+      <w:lvlText w:val="%3."/>
+      <w:lvlJc w:val="right"/>
+      <w:pPr>
+        <w:ind w:left="2160" w:hanging="180"/>
+      </w:pPr>
+    </w:lvl>
+    <w:lvl w:ilvl="3" w:tplc="0809000F" w:tentative="1">
+      <w:start w:val="1"/>
+      <w:numFmt w:val="decimal"/>
+      <w:lvlText w:val="%4."/>
+      <w:lvlJc w:val="left"/>
+      <w:pPr>
+        <w:ind w:left="2880" w:hanging="360"/>
+      </w:pPr>
+    </w:lvl>
+    <w:lvl w:ilvl="4" w:tplc="08090019" w:tentative="1">
+      <w:start w:val="1"/>
+      <w:numFmt w:val="lowerLetter"/>
+      <w:lvlText w:val="%5."/>
+      <w:lvlJc w:val="left"/>
+      <w:pPr>
+        <w:ind w:left="3600" w:hanging="360"/>
+      </w:pPr>
+    </w:lvl>
+    <w:lvl w:ilvl="5" w:tplc="0809001B" w:tentative="1">
+      <w:start w:val="1"/>
+      <w:numFmt w:val="lowerRoman"/>
+      <w:lvlText w:val="%6."/>
+      <w:lvlJc w:val="right"/>
+      <w:pPr>
+        <w:ind w:left="4320" w:hanging="180"/>
+      </w:pPr>
+    </w:lvl>
+    <w:lvl w:ilvl="6" w:tplc="0809000F" w:tentative="1">
+      <w:start w:val="1"/>
+      <w:numFmt w:val="decimal"/>
+      <w:lvlText w:val="%7."/>
+      <w:lvlJc w:val="left"/>
+      <w:pPr>
+        <w:ind w:left="5040" w:hanging="360"/>
+      </w:pPr>
+    </w:lvl>
+    <w:lvl w:ilvl="7" w:tplc="08090019" w:tentative="1">
+      <w:start w:val="1"/>
+      <w:numFmt w:val="lowerLetter"/>
+      <w:lvlText w:val="%8."/>
+      <w:lvlJc w:val="left"/>
+      <w:pPr>
+        <w:ind w:left="5760" w:hanging="360"/>
+      </w:pPr>
+    </w:lvl>
+    <w:lvl w:ilvl="8" w:tplc="0809001B" w:tentative="1">
+      <w:start w:val="1"/>
+      <w:numFmt w:val="lowerRoman"/>
+      <w:lvlText w:val="%9."/>
+      <w:lvlJc w:val="right"/>
+      <w:pPr>
+        <w:ind w:left="6480" w:hanging="180"/>
+      </w:pPr>
+    </w:lvl>
+  </w:abstractNum>
+  <w:abstractNum w:abstractNumId="1" w15:restartNumberingAfterBreak="0">
+    <w:nsid w:val="4BAD63D6"/>
+    <w:multiLevelType w:val="hybridMultilevel"/>
+    <w:tmpl w:val="2984F2DC"/>
+    <w:lvl w:ilvl="0" w:tplc="0809000F">
+      <w:start w:val="1"/>
+      <w:numFmt w:val="decimal"/>
+      <w:lvlText w:val="%1."/>
+      <w:lvlJc w:val="left"/>
+      <w:pPr>
+        <w:ind w:left="720" w:hanging="360"/>
+      </w:pPr>
+      <w:rPr>
+        <w:rFonts w:hint="default"/>
+      </w:rPr>
+    </w:lvl>
+    <w:lvl w:ilvl="1" w:tplc="08090019" w:tentative="1">
+      <w:start w:val="1"/>
+      <w:numFmt w:val="lowerLetter"/>
+      <w:lvlText w:val="%2."/>
+      <w:lvlJc w:val="left"/>
+      <w:pPr>
+        <w:ind w:left="1440" w:hanging="360"/>
+      </w:pPr>
+    </w:lvl>
+    <w:lvl w:ilvl="2" w:tplc="0809001B" w:tentative="1">
+      <w:start w:val="1"/>
+      <w:numFmt w:val="lowerRoman"/>
+      <w:lvlText w:val="%3."/>
+      <w:lvlJc w:val="right"/>
+      <w:pPr>
+        <w:ind w:left="2160" w:hanging="180"/>
+      </w:pPr>
+    </w:lvl>
+    <w:lvl w:ilvl="3" w:tplc="0809000F" w:tentative="1">
+      <w:start w:val="1"/>
+      <w:numFmt w:val="decimal"/>
+      <w:lvlText w:val="%4."/>
+      <w:lvlJc w:val="left"/>
+      <w:pPr>
+        <w:ind w:left="2880" w:hanging="360"/>
+      </w:pPr>
+    </w:lvl>
+    <w:lvl w:ilvl="4" w:tplc="08090019" w:tentative="1">
+      <w:start w:val="1"/>
+      <w:numFmt w:val="lowerLetter"/>
+      <w:lvlText w:val="%5."/>
+      <w:lvlJc w:val="left"/>
+      <w:pPr>
+        <w:ind w:left="3600" w:hanging="360"/>
+      </w:pPr>
+    </w:lvl>
+    <w:lvl w:ilvl="5" w:tplc="0809001B" w:tentative="1">
+      <w:start w:val="1"/>
+      <w:numFmt w:val="lowerRoman"/>
+      <w:lvlText w:val="%6."/>
+      <w:lvlJc w:val="right"/>
+      <w:pPr>
+        <w:ind w:left="4320" w:hanging="180"/>
+      </w:pPr>
+    </w:lvl>
+    <w:lvl w:ilvl="6" w:tplc="0809000F" w:tentative="1">
+      <w:start w:val="1"/>
+      <w:numFmt w:val="decimal"/>
+      <w:lvlText w:val="%7."/>
+      <w:lvlJc w:val="left"/>
+      <w:pPr>
+        <w:ind w:left="5040" w:hanging="360"/>
+      </w:pPr>
+    </w:lvl>
+    <w:lvl w:ilvl="7" w:tplc="08090019" w:tentative="1">
+      <w:start w:val="1"/>
+      <w:numFmt w:val="lowerLetter"/>
+      <w:lvlText w:val="%8."/>
+      <w:lvlJc w:val="left"/>
+      <w:pPr>
+        <w:ind w:left="5760" w:hanging="360"/>
+      </w:pPr>
+    </w:lvl>
+    <w:lvl w:ilvl="8" w:tplc="0809001B" w:tentative="1">
+      <w:start w:val="1"/>
+      <w:numFmt w:val="lowerRoman"/>
+      <w:lvlText w:val="%9."/>
+      <w:lvlJc w:val="right"/>
+      <w:pPr>
+        <w:ind w:left="6480" w:hanging="180"/>
+      </w:pPr>
+    </w:lvl>
+  </w:abstractNum>
+  <w:abstractNum w:abstractNumId="2" w15:restartNumberingAfterBreak="0">
+    <w:nsid w:val="55F261C6"/>
+    <w:multiLevelType w:val="hybridMultilevel"/>
+    <w:tmpl w:val="71E02D78"/>
+    <w:lvl w:ilvl="0" w:tplc="0809000F">
+      <w:start w:val="1"/>
+      <w:numFmt w:val="decimal"/>
+      <w:lvlText w:val="%1."/>
+      <w:lvlJc w:val="left"/>
+      <w:pPr>
+        <w:ind w:left="720" w:hanging="360"/>
+      </w:pPr>
+      <w:rPr>
+        <w:rFonts w:hint="default"/>
+      </w:rPr>
+    </w:lvl>
+    <w:lvl w:ilvl="1" w:tplc="08090019" w:tentative="1">
+      <w:start w:val="1"/>
+      <w:numFmt w:val="lowerLetter"/>
+      <w:lvlText w:val="%2."/>
+      <w:lvlJc w:val="left"/>
+      <w:pPr>
+        <w:ind w:left="1440" w:hanging="360"/>
+      </w:pPr>
+    </w:lvl>
+    <w:lvl w:ilvl="2" w:tplc="0809001B" w:tentative="1">
+      <w:start w:val="1"/>
+      <w:numFmt w:val="lowerRoman"/>
+      <w:lvlText w:val="%3."/>
+      <w:lvlJc w:val="right"/>
+      <w:pPr>
+        <w:ind w:left="2160" w:hanging="180"/>
+      </w:pPr>
+    </w:lvl>
+    <w:lvl w:ilvl="3" w:tplc="0809000F" w:tentative="1">
+      <w:start w:val="1"/>
+      <w:numFmt w:val="decimal"/>
+      <w:lvlText w:val="%4."/>
+      <w:lvlJc w:val="left"/>
+      <w:pPr>
+        <w:ind w:left="2880" w:hanging="360"/>
+      </w:pPr>
+    </w:lvl>
+    <w:lvl w:ilvl="4" w:tplc="08090019" w:tentative="1">
+      <w:start w:val="1"/>
+      <w:numFmt w:val="lowerLetter"/>
+      <w:lvlText w:val="%5."/>
+      <w:lvlJc w:val="left"/>
+      <w:pPr>
+        <w:ind w:left="3600" w:hanging="360"/>
+      </w:pPr>
+    </w:lvl>
+    <w:lvl w:ilvl="5" w:tplc="0809001B" w:tentative="1">
+      <w:start w:val="1"/>
+      <w:numFmt w:val="lowerRoman"/>
+      <w:lvlText w:val="%6."/>
+      <w:lvlJc w:val="right"/>
+      <w:pPr>
+        <w:ind w:left="4320" w:hanging="180"/>
+      </w:pPr>
+    </w:lvl>
+    <w:lvl w:ilvl="6" w:tplc="0809000F" w:tentative="1">
+      <w:start w:val="1"/>
+      <w:numFmt w:val="decimal"/>
+      <w:lvlText w:val="%7."/>
+      <w:lvlJc w:val="left"/>
+      <w:pPr>
+        <w:ind w:left="5040" w:hanging="360"/>
+      </w:pPr>
+    </w:lvl>
+    <w:lvl w:ilvl="7" w:tplc="08090019" w:tentative="1">
+      <w:start w:val="1"/>
+      <w:numFmt w:val="lowerLetter"/>
+      <w:lvlText w:val="%8."/>
+      <w:lvlJc w:val="left"/>
+      <w:pPr>
+        <w:ind w:left="5760" w:hanging="360"/>
+      </w:pPr>
+    </w:lvl>
+    <w:lvl w:ilvl="8" w:tplc="0809001B" w:tentative="1">
+      <w:start w:val="1"/>
+      <w:numFmt w:val="lowerRoman"/>
+      <w:lvlText w:val="%9."/>
+      <w:lvlJc w:val="right"/>
+      <w:pPr>
+        <w:ind w:left="6480" w:hanging="180"/>
+      </w:pPr>
+    </w:lvl>
+  </w:abstractNum>
+  <w:abstractNum w:abstractNumId="3" w15:restartNumberingAfterBreak="0">
+    <w:nsid w:val="6F085B59"/>
+    <w:multiLevelType w:val="multilevel"/>
+    <w:tmpl w:val="57640F7E"/>
+    <w:lvl w:ilvl="0">
+      <w:start w:val="1"/>
+      <w:numFmt w:val="decimal"/>
+      <w:lvlText w:val="%1."/>
+      <w:lvlJc w:val="left"/>
+      <w:pPr>
+        <w:ind w:left="390" w:hanging="390"/>
+      </w:pPr>
+      <w:rPr>
+        <w:rFonts w:hint="default"/>
+        <w:u w:val="none"/>
+      </w:rPr>
+    </w:lvl>
+    <w:lvl w:ilvl="1">
+      <w:start w:val="1"/>
+      <w:numFmt w:val="decimal"/>
+      <w:lvlText w:val="%1.%2."/>
+      <w:lvlJc w:val="left"/>
+      <w:pPr>
+        <w:ind w:left="1440" w:hanging="720"/>
+      </w:pPr>
+      <w:rPr>
+        <w:rFonts w:hint="default"/>
+        <w:u w:val="none"/>
+      </w:rPr>
+    </w:lvl>
+    <w:lvl w:ilvl="2">
+      <w:start w:val="1"/>
+      <w:numFmt w:val="decimal"/>
+      <w:lvlText w:val="%1.%2.%3."/>
+      <w:lvlJc w:val="left"/>
+      <w:pPr>
+        <w:ind w:left="2160" w:hanging="720"/>
+      </w:pPr>
+      <w:rPr>
+        <w:rFonts w:hint="default"/>
+        <w:u w:val="none"/>
+      </w:rPr>
+    </w:lvl>
+    <w:lvl w:ilvl="3">
+      <w:start w:val="1"/>
+      <w:numFmt w:val="decimal"/>
+      <w:lvlText w:val="%1.%2.%3.%4."/>
+      <w:lvlJc w:val="left"/>
+      <w:pPr>
+        <w:ind w:left="3240" w:hanging="1080"/>
+      </w:pPr>
+      <w:rPr>
+        <w:rFonts w:hint="default"/>
+        <w:u w:val="none"/>
+      </w:rPr>
+    </w:lvl>
+    <w:lvl w:ilvl="4">
+      <w:start w:val="1"/>
+      <w:numFmt w:val="decimal"/>
+      <w:lvlText w:val="%1.%2.%3.%4.%5."/>
+      <w:lvlJc w:val="left"/>
+      <w:pPr>
+        <w:ind w:left="3960" w:hanging="1080"/>
+      </w:pPr>
+      <w:rPr>
+        <w:rFonts w:hint="default"/>
+        <w:u w:val="none"/>
+      </w:rPr>
+    </w:lvl>
+    <w:lvl w:ilvl="5">
+      <w:start w:val="1"/>
+      <w:numFmt w:val="decimal"/>
+      <w:lvlText w:val="%1.%2.%3.%4.%5.%6."/>
+      <w:lvlJc w:val="left"/>
+      <w:pPr>
+        <w:ind w:left="5040" w:hanging="1440"/>
+      </w:pPr>
+      <w:rPr>
+        <w:rFonts w:hint="default"/>
+        <w:u w:val="none"/>
+      </w:rPr>
+    </w:lvl>
+    <w:lvl w:ilvl="6">
+      <w:start w:val="1"/>
+      <w:numFmt w:val="decimal"/>
+      <w:lvlText w:val="%1.%2.%3.%4.%5.%6.%7."/>
+      <w:lvlJc w:val="left"/>
+      <w:pPr>
+        <w:ind w:left="5760" w:hanging="1440"/>
+      </w:pPr>
+      <w:rPr>
+        <w:rFonts w:hint="default"/>
+        <w:u w:val="none"/>
+      </w:rPr>
+    </w:lvl>
+    <w:lvl w:ilvl="7">
+      <w:start w:val="1"/>
+      <w:numFmt w:val="decimal"/>
+      <w:lvlText w:val="%1.%2.%3.%4.%5.%6.%7.%8."/>
+      <w:lvlJc w:val="left"/>
+      <w:pPr>
+        <w:ind w:left="6840" w:hanging="1800"/>
+      </w:pPr>
+      <w:rPr>
+        <w:rFonts w:hint="default"/>
+        <w:u w:val="none"/>
+      </w:rPr>
+    </w:lvl>
+    <w:lvl w:ilvl="8">
+      <w:start w:val="1"/>
+      <w:numFmt w:val="decimal"/>
+      <w:lvlText w:val="%1.%2.%3.%4.%5.%6.%7.%8.%9."/>
+      <w:lvlJc w:val="left"/>
+      <w:pPr>
+        <w:ind w:left="7920" w:hanging="2160"/>
+      </w:pPr>
+      <w:rPr>
+        <w:rFonts w:hint="default"/>
+        <w:u w:val="none"/>
+      </w:rPr>
+    </w:lvl>
+  </w:abstractNum>
+  <w:num w:numId="1" w16cid:durableId="1673756401">
+    <w:abstractNumId w:val="3"/>
+  </w:num>
+  <w:num w:numId="2" w16cid:durableId="2069037955">
+    <w:abstractNumId w:val="0"/>
+  </w:num>
+  <w:num w:numId="3" w16cid:durableId="763914380">
+    <w:abstractNumId w:val="1"/>
+  </w:num>
+  <w:num w:numId="4" w16cid:durableId="2028481993">
+    <w:abstractNumId w:val="2"/>
+  </w:num>
+</w:numbering>
 </file>
 
 <file path=word/styles.xml><?xml version="1.0" encoding="utf-8"?>
@@ -554,6 +1282,31 @@
   <w:style w:type="paragraph" w:default="1" w:styleId="Normal">
     <w:name w:val="Normal"/>
     <w:qFormat/>
+    <w:rsid w:val="000B1913"/>
+  </w:style>
+  <w:style w:type="paragraph" w:styleId="Heading1">
+    <w:name w:val="heading 1"/>
+    <w:next w:val="Normal"/>
+    <w:link w:val="Heading1Char"/>
+    <w:uiPriority w:val="9"/>
+    <w:qFormat/>
+    <w:rsid w:val="00C34F22"/>
+    <w:pPr>
+      <w:keepNext/>
+      <w:keepLines/>
+      <w:spacing w:after="211"/>
+      <w:ind w:left="774" w:hanging="10"/>
+      <w:outlineLvl w:val="0"/>
+    </w:pPr>
+    <w:rPr>
+      <w:rFonts w:ascii="Arial" w:eastAsia="Arial" w:hAnsi="Arial" w:cs="Arial"/>
+      <w:b/>
+      <w:color w:val="000000"/>
+      <w:kern w:val="0"/>
+      <w:sz w:val="24"/>
+      <w:lang w:val="en" w:eastAsia="en-GB"/>
+      <w14:ligatures w14:val="none"/>
+    </w:rPr>
   </w:style>
   <w:style w:type="character" w:default="1" w:styleId="DefaultParagraphFont">
     <w:name w:val="Default Paragraph Font"/>
@@ -581,6 +1334,33 @@
     <w:uiPriority w:val="99"/>
     <w:semiHidden/>
     <w:unhideWhenUsed/>
+  </w:style>
+  <w:style w:type="character" w:customStyle="1" w:styleId="Heading1Char">
+    <w:name w:val="Heading 1 Char"/>
+    <w:basedOn w:val="DefaultParagraphFont"/>
+    <w:link w:val="Heading1"/>
+    <w:uiPriority w:val="9"/>
+    <w:rsid w:val="00C34F22"/>
+    <w:rPr>
+      <w:rFonts w:ascii="Arial" w:eastAsia="Arial" w:hAnsi="Arial" w:cs="Arial"/>
+      <w:b/>
+      <w:color w:val="000000"/>
+      <w:kern w:val="0"/>
+      <w:sz w:val="24"/>
+      <w:lang w:val="en" w:eastAsia="en-GB"/>
+      <w14:ligatures w14:val="none"/>
+    </w:rPr>
+  </w:style>
+  <w:style w:type="paragraph" w:styleId="ListParagraph">
+    <w:name w:val="List Paragraph"/>
+    <w:basedOn w:val="Normal"/>
+    <w:uiPriority w:val="34"/>
+    <w:qFormat/>
+    <w:rsid w:val="000B1913"/>
+    <w:pPr>
+      <w:ind w:left="720"/>
+      <w:contextualSpacing/>
+    </w:pPr>
   </w:style>
 </w:styles>
 </file>

</xml_diff>